<commit_message>
assorted typo and formatting fixes
* What:

* Why:

* How:
</commit_message>
<xml_diff>
--- a/Bens/Bens.docx
+++ b/Bens/Bens.docx
@@ -18,7 +18,25 @@
           <w:sz w:val="32"/>
           <w:szCs w:val="32"/>
         </w:rPr>
-        <w:t xml:space="preserve"> XX. </w:t>
+        <w:t xml:space="preserve"> </w:t>
+      </w:r>
+      <w:r>
+        <w:rPr>
+          <w:rFonts w:ascii="Arial" w:eastAsia="Arial" w:hAnsi="Arial" w:cs="Arial"/>
+          <w:b/>
+          <w:sz w:val="32"/>
+          <w:szCs w:val="32"/>
+        </w:rPr>
+        <w:t>14</w:t>
+      </w:r>
+      <w:r>
+        <w:rPr>
+          <w:rFonts w:ascii="Arial" w:eastAsia="Arial" w:hAnsi="Arial" w:cs="Arial"/>
+          <w:b/>
+          <w:sz w:val="32"/>
+          <w:szCs w:val="32"/>
+        </w:rPr>
+        <w:t xml:space="preserve">. </w:t>
       </w:r>
       <w:r>
         <w:rPr>
@@ -66,18 +84,8 @@
       <w:pPr>
         <w:spacing w:before="240" w:after="240"/>
       </w:pPr>
-      <w:bookmarkStart w:id="0" w:name="_GoBack"/>
-      <w:bookmarkEnd w:id="0"/>
-      <w:r>
-        <w:t xml:space="preserve">This year Sammy Claws is trying to deliver to the </w:t>
-      </w:r>
-      <w:proofErr w:type="spellStart"/>
-      <w:r>
-        <w:t>compsci</w:t>
-      </w:r>
-      <w:proofErr w:type="spellEnd"/>
-      <w:r>
-        <w:t xml:space="preserve"> kids, but the problem is, there are too many Bens. He must sort the bens first based on their grade in AP basket weaving, then their vocal range, next the length of their femur. Only these specifications will show which one to give what to. They will get better presents based on the hierarchy below</w:t>
+      <w:r>
+        <w:t>This year Sammy Claws is trying to deliver to the compsci kids, but the problem is, there are too many Bens. He must sort the bens first based on their grade in AP basket weaving, then their vocal range, next the length of their femur. Only these specifications will show which one to give what to. They will get better presents based on the hierarchy below</w:t>
       </w:r>
     </w:p>
     <w:p>
@@ -117,14 +125,8 @@
       <w:r>
         <w:t>Then the longer their femur, the better the present</w:t>
       </w:r>
-    </w:p>
-    <w:p>
-      <w:pPr>
-        <w:spacing w:before="240" w:after="240"/>
-        <w:rPr>
-          <w:rFonts w:ascii="Arial" w:eastAsia="Arial" w:hAnsi="Arial" w:cs="Arial"/>
-        </w:rPr>
-      </w:pPr>
+      <w:bookmarkStart w:id="0" w:name="_GoBack"/>
+      <w:bookmarkEnd w:id="0"/>
     </w:p>
     <w:p>
       <w:pPr>
@@ -147,31 +149,7 @@
         <w:br/>
       </w:r>
       <w:r>
-        <w:t xml:space="preserve">The first number is the total amount of cases. The next number, x, is the </w:t>
-      </w:r>
-      <w:proofErr w:type="gramStart"/>
-      <w:r>
-        <w:t>amount</w:t>
-      </w:r>
-      <w:proofErr w:type="gramEnd"/>
-      <w:r>
-        <w:t xml:space="preserve"> of Bens in that sorting case.  Next will be x number of sets of a String representing their names, a double representing their grades in AP basket weaving, then 2 </w:t>
-      </w:r>
-      <w:proofErr w:type="spellStart"/>
-      <w:r>
-        <w:t>ints</w:t>
-      </w:r>
-      <w:proofErr w:type="spellEnd"/>
-      <w:r>
-        <w:t xml:space="preserve"> representing the lowest and the highest notes of their </w:t>
-      </w:r>
-      <w:proofErr w:type="gramStart"/>
-      <w:r>
-        <w:t>range(</w:t>
-      </w:r>
-      <w:proofErr w:type="gramEnd"/>
-      <w:r>
-        <w:t>the difference is the range), then a double representing their femur length.</w:t>
+        <w:t>The first number is the total amount of cases. The next number, x, is the amount of Bens in that sorting case.  Next will be x number of sets of a String representing their names, a double representing their grades in AP basket weaving, then 2 ints representing the lowest and the highest notes of their range(the difference is the range), then a double representing their femur length.</w:t>
       </w:r>
     </w:p>
     <w:p>
@@ -651,7 +629,7 @@
             </wp:anchor>
           </w:drawing>
         </mc:Choice>
-        <mc:Fallback xmlns:sl="http://schemas.openxmlformats.org/schemaLibrary/2006/main" xmlns:a="http://schemas.openxmlformats.org/drawingml/2006/main" xmlns:pic="http://schemas.openxmlformats.org/drawingml/2006/picture" xmlns:c="http://schemas.openxmlformats.org/drawingml/2006/chart" xmlns:lc="http://schemas.openxmlformats.org/drawingml/2006/lockedCanvas" xmlns:dgm="http://schemas.openxmlformats.org/drawingml/2006/diagram">
+        <mc:Fallback xmlns:dgm="http://schemas.openxmlformats.org/drawingml/2006/diagram" xmlns:lc="http://schemas.openxmlformats.org/drawingml/2006/lockedCanvas" xmlns:c="http://schemas.openxmlformats.org/drawingml/2006/chart" xmlns:pic="http://schemas.openxmlformats.org/drawingml/2006/picture" xmlns:a="http://schemas.openxmlformats.org/drawingml/2006/main" xmlns:sl="http://schemas.openxmlformats.org/schemaLibrary/2006/main">
           <w:drawing>
             <wp:anchor allowOverlap="1" behindDoc="0" distB="0" distT="0" distL="114300" distR="114300" hidden="0" layoutInCell="1" locked="0" relativeHeight="0" simplePos="0">
               <wp:simplePos x="0" y="0"/>
@@ -843,15 +821,6 @@
   </w:abstractNum>
   <w:num w:numId="1">
     <w:abstractNumId w:val="0"/>
-    <w:lvlOverride w:ilvl="0"/>
-    <w:lvlOverride w:ilvl="1"/>
-    <w:lvlOverride w:ilvl="2"/>
-    <w:lvlOverride w:ilvl="3"/>
-    <w:lvlOverride w:ilvl="4"/>
-    <w:lvlOverride w:ilvl="5"/>
-    <w:lvlOverride w:ilvl="6"/>
-    <w:lvlOverride w:ilvl="7"/>
-    <w:lvlOverride w:ilvl="8"/>
   </w:num>
 </w:numbering>
 </file>

</xml_diff>